<commit_message>
21.09.21 20.05 BrowserRouter ,Link 4.3
</commit_message>
<xml_diff>
--- a/docs/Pizza4.docx
+++ b/docs/Pizza4.docx
@@ -40585,7 +40585,7 @@
           <w:color w:val="000000"/>
           <w:sz w:val="44"/>
           <w:szCs w:val="44"/>
-          <w:lang w:eastAsia="ru-RU"/>
+          <w:lang w:val="en-US" w:eastAsia="ru-RU"/>
         </w:rPr>
       </w:pPr>
       <w:r>
@@ -40606,10 +40606,1638 @@
           <w:szCs w:val="44"/>
           <w:lang w:eastAsia="ru-RU"/>
         </w:rPr>
-        <w:t>Реализуем переход на компоненту через кнопку.</w:t>
-      </w:r>
+        <w:t xml:space="preserve">Идем в </w:t>
+      </w:r>
+      <w:r>
+        <w:rPr>
+          <w:rFonts w:ascii="Consolas" w:eastAsia="Times New Roman" w:hAnsi="Consolas" w:cs="Consolas"/>
+          <w:color w:val="000000"/>
+          <w:sz w:val="44"/>
+          <w:szCs w:val="44"/>
+          <w:lang w:val="en-US" w:eastAsia="ru-RU"/>
+        </w:rPr>
+        <w:t>Header</w:t>
+      </w:r>
+      <w:r>
+        <w:rPr>
+          <w:rFonts w:ascii="Consolas" w:eastAsia="Times New Roman" w:hAnsi="Consolas" w:cs="Consolas"/>
+          <w:color w:val="000000"/>
+          <w:sz w:val="44"/>
+          <w:szCs w:val="44"/>
+          <w:lang w:eastAsia="ru-RU"/>
+        </w:rPr>
+        <w:t xml:space="preserve"> .</w:t>
+      </w:r>
+      <w:r>
+        <w:rPr>
+          <w:rFonts w:ascii="Consolas" w:eastAsia="Times New Roman" w:hAnsi="Consolas" w:cs="Consolas"/>
+          <w:color w:val="000000"/>
+          <w:sz w:val="44"/>
+          <w:szCs w:val="44"/>
+          <w:lang w:eastAsia="ru-RU"/>
+        </w:rPr>
+        <w:t xml:space="preserve">Реализуем переход на компоненту через </w:t>
+      </w:r>
+      <w:proofErr w:type="spellStart"/>
+      <w:r>
+        <w:rPr>
+          <w:rFonts w:ascii="Consolas" w:eastAsia="Times New Roman" w:hAnsi="Consolas" w:cs="Consolas"/>
+          <w:color w:val="000000"/>
+          <w:sz w:val="44"/>
+          <w:szCs w:val="44"/>
+          <w:lang w:eastAsia="ru-RU"/>
+        </w:rPr>
+        <w:t>кнопку</w:t>
+      </w:r>
+      <w:proofErr w:type="gramStart"/>
+      <w:r>
+        <w:rPr>
+          <w:rFonts w:ascii="Consolas" w:eastAsia="Times New Roman" w:hAnsi="Consolas" w:cs="Consolas"/>
+          <w:color w:val="000000"/>
+          <w:sz w:val="44"/>
+          <w:szCs w:val="44"/>
+          <w:lang w:eastAsia="ru-RU"/>
+        </w:rPr>
+        <w:t>.</w:t>
+      </w:r>
+      <w:r>
+        <w:rPr>
+          <w:rFonts w:ascii="Consolas" w:eastAsia="Times New Roman" w:hAnsi="Consolas" w:cs="Consolas"/>
+          <w:color w:val="000000"/>
+          <w:sz w:val="44"/>
+          <w:szCs w:val="44"/>
+          <w:lang w:eastAsia="ru-RU"/>
+        </w:rPr>
+        <w:t>И</w:t>
+      </w:r>
+      <w:proofErr w:type="gramEnd"/>
+      <w:r>
+        <w:rPr>
+          <w:rFonts w:ascii="Consolas" w:eastAsia="Times New Roman" w:hAnsi="Consolas" w:cs="Consolas"/>
+          <w:color w:val="000000"/>
+          <w:sz w:val="44"/>
+          <w:szCs w:val="44"/>
+          <w:lang w:eastAsia="ru-RU"/>
+        </w:rPr>
+        <w:t>спользуем</w:t>
+      </w:r>
+      <w:proofErr w:type="spellEnd"/>
+      <w:r>
+        <w:rPr>
+          <w:rFonts w:ascii="Consolas" w:eastAsia="Times New Roman" w:hAnsi="Consolas" w:cs="Consolas"/>
+          <w:color w:val="000000"/>
+          <w:sz w:val="44"/>
+          <w:szCs w:val="44"/>
+          <w:lang w:eastAsia="ru-RU"/>
+        </w:rPr>
+        <w:t xml:space="preserve"> </w:t>
+      </w:r>
+      <w:r>
+        <w:rPr>
+          <w:rFonts w:ascii="Consolas" w:eastAsia="Times New Roman" w:hAnsi="Consolas" w:cs="Consolas"/>
+          <w:color w:val="000000"/>
+          <w:sz w:val="44"/>
+          <w:szCs w:val="44"/>
+          <w:lang w:val="en-US" w:eastAsia="ru-RU"/>
+        </w:rPr>
+        <w:t>Link</w:t>
+      </w:r>
+      <w:r>
+        <w:rPr>
+          <w:rFonts w:ascii="Consolas" w:eastAsia="Times New Roman" w:hAnsi="Consolas" w:cs="Consolas"/>
+          <w:color w:val="000000"/>
+          <w:sz w:val="44"/>
+          <w:szCs w:val="44"/>
+          <w:lang w:eastAsia="ru-RU"/>
+        </w:rPr>
+        <w:t>.</w:t>
+      </w:r>
+      <w:r>
+        <w:rPr>
+          <w:rFonts w:ascii="Consolas" w:eastAsia="Times New Roman" w:hAnsi="Consolas" w:cs="Consolas"/>
+          <w:color w:val="000000"/>
+          <w:sz w:val="44"/>
+          <w:szCs w:val="44"/>
+          <w:lang w:eastAsia="ru-RU"/>
+        </w:rPr>
+        <w:t xml:space="preserve">Импортируем </w:t>
+      </w:r>
+      <w:r>
+        <w:rPr>
+          <w:rFonts w:ascii="Consolas" w:eastAsia="Times New Roman" w:hAnsi="Consolas" w:cs="Consolas"/>
+          <w:color w:val="000000"/>
+          <w:sz w:val="44"/>
+          <w:szCs w:val="44"/>
+          <w:lang w:val="en-US" w:eastAsia="ru-RU"/>
+        </w:rPr>
+        <w:t>Link</w:t>
+      </w:r>
+      <w:r>
+        <w:rPr>
+          <w:rFonts w:ascii="Consolas" w:eastAsia="Times New Roman" w:hAnsi="Consolas" w:cs="Consolas"/>
+          <w:color w:val="000000"/>
+          <w:sz w:val="44"/>
+          <w:szCs w:val="44"/>
+          <w:lang w:eastAsia="ru-RU"/>
+        </w:rPr>
+        <w:t xml:space="preserve"> </w:t>
+      </w:r>
+      <w:r>
+        <w:rPr>
+          <w:rFonts w:ascii="Consolas" w:eastAsia="Times New Roman" w:hAnsi="Consolas" w:cs="Consolas"/>
+          <w:color w:val="000000"/>
+          <w:sz w:val="44"/>
+          <w:szCs w:val="44"/>
+          <w:lang w:eastAsia="ru-RU"/>
+        </w:rPr>
+        <w:t xml:space="preserve">из </w:t>
+      </w:r>
+      <w:r>
+        <w:rPr>
+          <w:rFonts w:ascii="Consolas" w:eastAsia="Times New Roman" w:hAnsi="Consolas" w:cs="Consolas"/>
+          <w:color w:val="000000"/>
+          <w:sz w:val="44"/>
+          <w:szCs w:val="44"/>
+          <w:lang w:val="en-US" w:eastAsia="ru-RU"/>
+        </w:rPr>
+        <w:t>react</w:t>
+      </w:r>
+      <w:r>
+        <w:rPr>
+          <w:rFonts w:ascii="Consolas" w:eastAsia="Times New Roman" w:hAnsi="Consolas" w:cs="Consolas"/>
+          <w:color w:val="000000"/>
+          <w:sz w:val="44"/>
+          <w:szCs w:val="44"/>
+          <w:lang w:eastAsia="ru-RU"/>
+        </w:rPr>
+        <w:t>-</w:t>
+      </w:r>
+      <w:r>
+        <w:rPr>
+          <w:rFonts w:ascii="Consolas" w:eastAsia="Times New Roman" w:hAnsi="Consolas" w:cs="Consolas"/>
+          <w:color w:val="000000"/>
+          <w:sz w:val="44"/>
+          <w:szCs w:val="44"/>
+          <w:lang w:val="en-US" w:eastAsia="ru-RU"/>
+        </w:rPr>
+        <w:t>router</w:t>
+      </w:r>
+      <w:r>
+        <w:rPr>
+          <w:rFonts w:ascii="Consolas" w:eastAsia="Times New Roman" w:hAnsi="Consolas" w:cs="Consolas"/>
+          <w:color w:val="000000"/>
+          <w:sz w:val="44"/>
+          <w:szCs w:val="44"/>
+          <w:lang w:eastAsia="ru-RU"/>
+        </w:rPr>
+        <w:t>-</w:t>
+      </w:r>
+      <w:proofErr w:type="spellStart"/>
+      <w:r>
+        <w:rPr>
+          <w:rFonts w:ascii="Consolas" w:eastAsia="Times New Roman" w:hAnsi="Consolas" w:cs="Consolas"/>
+          <w:color w:val="000000"/>
+          <w:sz w:val="44"/>
+          <w:szCs w:val="44"/>
+          <w:lang w:val="en-US" w:eastAsia="ru-RU"/>
+        </w:rPr>
+        <w:t>dom</w:t>
+      </w:r>
+      <w:proofErr w:type="spellEnd"/>
+      <w:r>
+        <w:rPr>
+          <w:rFonts w:ascii="Consolas" w:eastAsia="Times New Roman" w:hAnsi="Consolas" w:cs="Consolas"/>
+          <w:color w:val="000000"/>
+          <w:sz w:val="44"/>
+          <w:szCs w:val="44"/>
+          <w:lang w:eastAsia="ru-RU"/>
+        </w:rPr>
+        <w:t>:</w:t>
+      </w:r>
+    </w:p>
+    <w:p>
+      <w:pPr>
+        <w:shd w:val="clear" w:color="auto" w:fill="FFFFFF"/>
+        <w:spacing w:after="0" w:line="285" w:lineRule="atLeast"/>
+        <w:rPr>
+          <w:rFonts w:ascii="Consolas" w:eastAsia="Times New Roman" w:hAnsi="Consolas" w:cs="Consolas"/>
+          <w:color w:val="000000"/>
+          <w:sz w:val="44"/>
+          <w:szCs w:val="44"/>
+          <w:lang w:val="en-US" w:eastAsia="ru-RU"/>
+        </w:rPr>
+      </w:pPr>
+    </w:p>
+    <w:p>
+      <w:pPr>
+        <w:shd w:val="clear" w:color="auto" w:fill="FFFFFF"/>
+        <w:spacing w:after="0" w:line="285" w:lineRule="atLeast"/>
+        <w:rPr>
+          <w:rFonts w:ascii="Consolas" w:eastAsia="Times New Roman" w:hAnsi="Consolas" w:cs="Consolas"/>
+          <w:color w:val="800000"/>
+          <w:sz w:val="44"/>
+          <w:szCs w:val="44"/>
+          <w:lang w:val="en-US" w:eastAsia="ru-RU"/>
+        </w:rPr>
+      </w:pPr>
+      <w:r>
+        <w:rPr>
+          <w:rFonts w:ascii="Consolas" w:eastAsia="Times New Roman" w:hAnsi="Consolas" w:cs="Consolas"/>
+          <w:color w:val="800000"/>
+          <w:sz w:val="21"/>
+          <w:szCs w:val="21"/>
+          <w:lang w:val="en-US" w:eastAsia="ru-RU"/>
+        </w:rPr>
+        <w:t>&lt;Link</w:t>
+      </w:r>
+      <w:r>
+        <w:rPr>
+          <w:rFonts w:ascii="Consolas" w:eastAsia="Times New Roman" w:hAnsi="Consolas" w:cs="Consolas"/>
+          <w:color w:val="000000"/>
+          <w:sz w:val="21"/>
+          <w:szCs w:val="21"/>
+          <w:lang w:val="en-US" w:eastAsia="ru-RU"/>
+        </w:rPr>
+        <w:t> </w:t>
+      </w:r>
+      <w:r>
+        <w:rPr>
+          <w:rFonts w:ascii="Consolas" w:eastAsia="Times New Roman" w:hAnsi="Consolas" w:cs="Consolas"/>
+          <w:color w:val="FF0000"/>
+          <w:sz w:val="21"/>
+          <w:szCs w:val="21"/>
+          <w:lang w:val="en-US" w:eastAsia="ru-RU"/>
+        </w:rPr>
+        <w:t>to</w:t>
+      </w:r>
+      <w:r>
+        <w:rPr>
+          <w:rFonts w:ascii="Consolas" w:eastAsia="Times New Roman" w:hAnsi="Consolas" w:cs="Consolas"/>
+          <w:color w:val="000000"/>
+          <w:sz w:val="21"/>
+          <w:szCs w:val="21"/>
+          <w:lang w:val="en-US" w:eastAsia="ru-RU"/>
+        </w:rPr>
+        <w:t>=</w:t>
+      </w:r>
+      <w:r>
+        <w:rPr>
+          <w:rFonts w:ascii="Consolas" w:eastAsia="Times New Roman" w:hAnsi="Consolas" w:cs="Consolas"/>
+          <w:color w:val="A31515"/>
+          <w:sz w:val="21"/>
+          <w:szCs w:val="21"/>
+          <w:lang w:val="en-US" w:eastAsia="ru-RU"/>
+        </w:rPr>
+        <w:t>"/Cart"</w:t>
+      </w:r>
+      <w:r>
+        <w:rPr>
+          <w:rFonts w:ascii="Consolas" w:eastAsia="Times New Roman" w:hAnsi="Consolas" w:cs="Consolas"/>
+          <w:color w:val="800000"/>
+          <w:sz w:val="21"/>
+          <w:szCs w:val="21"/>
+          <w:lang w:val="en-US" w:eastAsia="ru-RU"/>
+        </w:rPr>
+        <w:t xml:space="preserve">&gt; </w:t>
+      </w:r>
+      <w:r>
+        <w:rPr>
+          <w:rFonts w:ascii="Consolas" w:eastAsia="Times New Roman" w:hAnsi="Consolas" w:cs="Consolas"/>
+          <w:color w:val="800000"/>
+          <w:sz w:val="21"/>
+          <w:szCs w:val="21"/>
+          <w:lang w:val="en-US" w:eastAsia="ru-RU"/>
+        </w:rPr>
+        <w:t>-------------------------</w:t>
+      </w:r>
+      <w:r>
+        <w:rPr>
+          <w:rFonts w:ascii="Consolas" w:eastAsia="Times New Roman" w:hAnsi="Consolas" w:cs="Consolas"/>
+          <w:color w:val="800000"/>
+          <w:sz w:val="21"/>
+          <w:szCs w:val="21"/>
+          <w:lang w:val="en-US" w:eastAsia="ru-RU"/>
+        </w:rPr>
+        <w:sym w:font="Wingdings" w:char="F0E0"/>
+      </w:r>
+      <w:r>
+        <w:rPr>
+          <w:rFonts w:ascii="Consolas" w:eastAsia="Times New Roman" w:hAnsi="Consolas" w:cs="Consolas"/>
+          <w:color w:val="800000"/>
+          <w:sz w:val="44"/>
+          <w:szCs w:val="44"/>
+          <w:lang w:eastAsia="ru-RU"/>
+        </w:rPr>
+        <w:t>Переход</w:t>
+      </w:r>
+      <w:r>
+        <w:rPr>
+          <w:rFonts w:ascii="Consolas" w:eastAsia="Times New Roman" w:hAnsi="Consolas" w:cs="Consolas"/>
+          <w:color w:val="800000"/>
+          <w:sz w:val="44"/>
+          <w:szCs w:val="44"/>
+          <w:lang w:val="en-US" w:eastAsia="ru-RU"/>
+        </w:rPr>
+        <w:t xml:space="preserve"> </w:t>
+      </w:r>
+      <w:r>
+        <w:rPr>
+          <w:rFonts w:ascii="Consolas" w:eastAsia="Times New Roman" w:hAnsi="Consolas" w:cs="Consolas"/>
+          <w:color w:val="800000"/>
+          <w:sz w:val="44"/>
+          <w:szCs w:val="44"/>
+          <w:lang w:eastAsia="ru-RU"/>
+        </w:rPr>
+        <w:t>в</w:t>
+      </w:r>
+      <w:r>
+        <w:rPr>
+          <w:rFonts w:ascii="Consolas" w:eastAsia="Times New Roman" w:hAnsi="Consolas" w:cs="Consolas"/>
+          <w:color w:val="800000"/>
+          <w:sz w:val="44"/>
+          <w:szCs w:val="44"/>
+          <w:lang w:val="en-US" w:eastAsia="ru-RU"/>
+        </w:rPr>
+        <w:t xml:space="preserve"> </w:t>
+      </w:r>
+      <w:r>
+        <w:rPr>
+          <w:rFonts w:ascii="Consolas" w:eastAsia="Times New Roman" w:hAnsi="Consolas" w:cs="Consolas"/>
+          <w:color w:val="800000"/>
+          <w:sz w:val="44"/>
+          <w:szCs w:val="44"/>
+          <w:lang w:val="en-US" w:eastAsia="ru-RU"/>
+        </w:rPr>
+        <w:t>cart</w:t>
+      </w:r>
+    </w:p>
+    <w:p>
+      <w:pPr>
+        <w:shd w:val="clear" w:color="auto" w:fill="FFFFFF"/>
+        <w:spacing w:after="0" w:line="285" w:lineRule="atLeast"/>
+        <w:rPr>
+          <w:rFonts w:ascii="Consolas" w:eastAsia="Times New Roman" w:hAnsi="Consolas" w:cs="Consolas"/>
+          <w:color w:val="800000"/>
+          <w:sz w:val="44"/>
+          <w:szCs w:val="44"/>
+          <w:lang w:eastAsia="ru-RU"/>
+        </w:rPr>
+      </w:pPr>
+      <w:r>
+        <w:rPr>
+          <w:rFonts w:ascii="Consolas" w:eastAsia="Times New Roman" w:hAnsi="Consolas" w:cs="Consolas"/>
+          <w:color w:val="800000"/>
+          <w:sz w:val="44"/>
+          <w:szCs w:val="44"/>
+          <w:lang w:eastAsia="ru-RU"/>
+        </w:rPr>
+        <w:t xml:space="preserve">в отличие </w:t>
+      </w:r>
+      <w:proofErr w:type="gramStart"/>
+      <w:r>
+        <w:rPr>
+          <w:rFonts w:ascii="Consolas" w:eastAsia="Times New Roman" w:hAnsi="Consolas" w:cs="Consolas"/>
+          <w:color w:val="800000"/>
+          <w:sz w:val="44"/>
+          <w:szCs w:val="44"/>
+          <w:lang w:eastAsia="ru-RU"/>
+        </w:rPr>
+        <w:t>от</w:t>
+      </w:r>
+      <w:proofErr w:type="gramEnd"/>
+      <w:r>
+        <w:rPr>
+          <w:rFonts w:ascii="Consolas" w:eastAsia="Times New Roman" w:hAnsi="Consolas" w:cs="Consolas"/>
+          <w:color w:val="800000"/>
+          <w:sz w:val="44"/>
+          <w:szCs w:val="44"/>
+          <w:lang w:eastAsia="ru-RU"/>
+        </w:rPr>
+        <w:t xml:space="preserve"> </w:t>
+      </w:r>
+    </w:p>
+    <w:p>
+      <w:pPr>
+        <w:shd w:val="clear" w:color="auto" w:fill="FFFFFF"/>
+        <w:spacing w:after="0" w:line="285" w:lineRule="atLeast"/>
+        <w:rPr>
+          <w:rFonts w:ascii="Consolas" w:eastAsia="Times New Roman" w:hAnsi="Consolas" w:cs="Consolas"/>
+          <w:color w:val="800000"/>
+          <w:sz w:val="44"/>
+          <w:szCs w:val="44"/>
+          <w:lang w:eastAsia="ru-RU"/>
+        </w:rPr>
+      </w:pPr>
+    </w:p>
+    <w:p>
+      <w:pPr>
+        <w:shd w:val="clear" w:color="auto" w:fill="FFFFFF"/>
+        <w:spacing w:after="0" w:line="285" w:lineRule="atLeast"/>
+        <w:rPr>
+          <w:rFonts w:ascii="Consolas" w:eastAsia="Times New Roman" w:hAnsi="Consolas" w:cs="Consolas"/>
+          <w:color w:val="000000"/>
+          <w:sz w:val="21"/>
+          <w:szCs w:val="21"/>
+          <w:lang w:val="en-US" w:eastAsia="ru-RU"/>
+        </w:rPr>
+      </w:pPr>
+      <w:r>
+        <w:rPr>
+          <w:rFonts w:ascii="Consolas" w:eastAsia="Times New Roman" w:hAnsi="Consolas" w:cs="Consolas"/>
+          <w:color w:val="800000"/>
+          <w:sz w:val="21"/>
+          <w:szCs w:val="21"/>
+          <w:lang w:val="en-US" w:eastAsia="ru-RU"/>
+        </w:rPr>
+        <w:t>&lt;Route</w:t>
+      </w:r>
+      <w:r>
+        <w:rPr>
+          <w:rFonts w:ascii="Consolas" w:eastAsia="Times New Roman" w:hAnsi="Consolas" w:cs="Consolas"/>
+          <w:color w:val="000000"/>
+          <w:sz w:val="21"/>
+          <w:szCs w:val="21"/>
+          <w:lang w:val="en-US" w:eastAsia="ru-RU"/>
+        </w:rPr>
+        <w:t> </w:t>
+      </w:r>
+      <w:r>
+        <w:rPr>
+          <w:rFonts w:ascii="Consolas" w:eastAsia="Times New Roman" w:hAnsi="Consolas" w:cs="Consolas"/>
+          <w:color w:val="FF0000"/>
+          <w:sz w:val="21"/>
+          <w:szCs w:val="21"/>
+          <w:lang w:val="en-US" w:eastAsia="ru-RU"/>
+        </w:rPr>
+        <w:t>exact</w:t>
+      </w:r>
+      <w:r>
+        <w:rPr>
+          <w:rFonts w:ascii="Consolas" w:eastAsia="Times New Roman" w:hAnsi="Consolas" w:cs="Consolas"/>
+          <w:color w:val="000000"/>
+          <w:sz w:val="21"/>
+          <w:szCs w:val="21"/>
+          <w:lang w:val="en-US" w:eastAsia="ru-RU"/>
+        </w:rPr>
+        <w:t> </w:t>
+      </w:r>
+      <w:r>
+        <w:rPr>
+          <w:rFonts w:ascii="Consolas" w:eastAsia="Times New Roman" w:hAnsi="Consolas" w:cs="Consolas"/>
+          <w:color w:val="FF0000"/>
+          <w:sz w:val="21"/>
+          <w:szCs w:val="21"/>
+          <w:lang w:val="en-US" w:eastAsia="ru-RU"/>
+        </w:rPr>
+        <w:t>path</w:t>
+      </w:r>
+      <w:r>
+        <w:rPr>
+          <w:rFonts w:ascii="Consolas" w:eastAsia="Times New Roman" w:hAnsi="Consolas" w:cs="Consolas"/>
+          <w:color w:val="000000"/>
+          <w:sz w:val="21"/>
+          <w:szCs w:val="21"/>
+          <w:lang w:val="en-US" w:eastAsia="ru-RU"/>
+        </w:rPr>
+        <w:t>=</w:t>
+      </w:r>
+      <w:r>
+        <w:rPr>
+          <w:rFonts w:ascii="Consolas" w:eastAsia="Times New Roman" w:hAnsi="Consolas" w:cs="Consolas"/>
+          <w:color w:val="A31515"/>
+          <w:sz w:val="21"/>
+          <w:szCs w:val="21"/>
+          <w:lang w:val="en-US" w:eastAsia="ru-RU"/>
+        </w:rPr>
+        <w:t>"/"</w:t>
+      </w:r>
+      <w:r>
+        <w:rPr>
+          <w:rFonts w:ascii="Consolas" w:eastAsia="Times New Roman" w:hAnsi="Consolas" w:cs="Consolas"/>
+          <w:color w:val="000000"/>
+          <w:sz w:val="21"/>
+          <w:szCs w:val="21"/>
+          <w:lang w:val="en-US" w:eastAsia="ru-RU"/>
+        </w:rPr>
+        <w:t> </w:t>
+      </w:r>
+      <w:r>
+        <w:rPr>
+          <w:rFonts w:ascii="Consolas" w:eastAsia="Times New Roman" w:hAnsi="Consolas" w:cs="Consolas"/>
+          <w:color w:val="FF0000"/>
+          <w:sz w:val="21"/>
+          <w:szCs w:val="21"/>
+          <w:lang w:val="en-US" w:eastAsia="ru-RU"/>
+        </w:rPr>
+        <w:t>component</w:t>
+      </w:r>
+      <w:proofErr w:type="gramStart"/>
+      <w:r>
+        <w:rPr>
+          <w:rFonts w:ascii="Consolas" w:eastAsia="Times New Roman" w:hAnsi="Consolas" w:cs="Consolas"/>
+          <w:color w:val="000000"/>
+          <w:sz w:val="21"/>
+          <w:szCs w:val="21"/>
+          <w:lang w:val="en-US" w:eastAsia="ru-RU"/>
+        </w:rPr>
+        <w:t>=</w:t>
+      </w:r>
+      <w:r>
+        <w:rPr>
+          <w:rFonts w:ascii="Consolas" w:eastAsia="Times New Roman" w:hAnsi="Consolas" w:cs="Consolas"/>
+          <w:color w:val="0000FF"/>
+          <w:sz w:val="21"/>
+          <w:szCs w:val="21"/>
+          <w:lang w:val="en-US" w:eastAsia="ru-RU"/>
+        </w:rPr>
+        <w:t>{</w:t>
+      </w:r>
+      <w:proofErr w:type="gramEnd"/>
+      <w:r>
+        <w:rPr>
+          <w:rFonts w:ascii="Consolas" w:eastAsia="Times New Roman" w:hAnsi="Consolas" w:cs="Consolas"/>
+          <w:color w:val="000000"/>
+          <w:sz w:val="21"/>
+          <w:szCs w:val="21"/>
+          <w:lang w:val="en-US" w:eastAsia="ru-RU"/>
+        </w:rPr>
+        <w:t>Home</w:t>
+      </w:r>
+      <w:r>
+        <w:rPr>
+          <w:rFonts w:ascii="Consolas" w:eastAsia="Times New Roman" w:hAnsi="Consolas" w:cs="Consolas"/>
+          <w:color w:val="0000FF"/>
+          <w:sz w:val="21"/>
+          <w:szCs w:val="21"/>
+          <w:lang w:val="en-US" w:eastAsia="ru-RU"/>
+        </w:rPr>
+        <w:t>}</w:t>
+      </w:r>
+      <w:r>
+        <w:rPr>
+          <w:rFonts w:ascii="Consolas" w:eastAsia="Times New Roman" w:hAnsi="Consolas" w:cs="Consolas"/>
+          <w:color w:val="800000"/>
+          <w:sz w:val="21"/>
+          <w:szCs w:val="21"/>
+          <w:lang w:val="en-US" w:eastAsia="ru-RU"/>
+        </w:rPr>
+        <w:t>/&gt;</w:t>
+      </w:r>
+    </w:p>
+    <w:p>
+      <w:pPr>
+        <w:shd w:val="clear" w:color="auto" w:fill="FFFFFF"/>
+        <w:spacing w:after="0" w:line="285" w:lineRule="atLeast"/>
+        <w:rPr>
+          <w:rFonts w:ascii="Consolas" w:eastAsia="Times New Roman" w:hAnsi="Consolas" w:cs="Consolas"/>
+          <w:color w:val="800000"/>
+          <w:sz w:val="21"/>
+          <w:szCs w:val="21"/>
+          <w:lang w:val="en-US" w:eastAsia="ru-RU"/>
+        </w:rPr>
+      </w:pPr>
+      <w:r>
+        <w:rPr>
+          <w:rFonts w:ascii="Consolas" w:eastAsia="Times New Roman" w:hAnsi="Consolas" w:cs="Consolas"/>
+          <w:color w:val="800000"/>
+          <w:sz w:val="21"/>
+          <w:szCs w:val="21"/>
+          <w:lang w:val="en-US" w:eastAsia="ru-RU"/>
+        </w:rPr>
+        <w:lastRenderedPageBreak/>
+        <w:t>&lt;Route</w:t>
+      </w:r>
+      <w:proofErr w:type="gramStart"/>
+      <w:r>
+        <w:rPr>
+          <w:rFonts w:ascii="Consolas" w:eastAsia="Times New Roman" w:hAnsi="Consolas" w:cs="Consolas"/>
+          <w:color w:val="000000"/>
+          <w:sz w:val="21"/>
+          <w:szCs w:val="21"/>
+          <w:lang w:val="en-US" w:eastAsia="ru-RU"/>
+        </w:rPr>
+        <w:t>  </w:t>
+      </w:r>
+      <w:r>
+        <w:rPr>
+          <w:rFonts w:ascii="Consolas" w:eastAsia="Times New Roman" w:hAnsi="Consolas" w:cs="Consolas"/>
+          <w:color w:val="FF0000"/>
+          <w:sz w:val="21"/>
+          <w:szCs w:val="21"/>
+          <w:lang w:val="en-US" w:eastAsia="ru-RU"/>
+        </w:rPr>
+        <w:t>path</w:t>
+      </w:r>
+      <w:proofErr w:type="gramEnd"/>
+      <w:r>
+        <w:rPr>
+          <w:rFonts w:ascii="Consolas" w:eastAsia="Times New Roman" w:hAnsi="Consolas" w:cs="Consolas"/>
+          <w:color w:val="000000"/>
+          <w:sz w:val="21"/>
+          <w:szCs w:val="21"/>
+          <w:lang w:val="en-US" w:eastAsia="ru-RU"/>
+        </w:rPr>
+        <w:t>=</w:t>
+      </w:r>
+      <w:r>
+        <w:rPr>
+          <w:rFonts w:ascii="Consolas" w:eastAsia="Times New Roman" w:hAnsi="Consolas" w:cs="Consolas"/>
+          <w:color w:val="A31515"/>
+          <w:sz w:val="21"/>
+          <w:szCs w:val="21"/>
+          <w:lang w:val="en-US" w:eastAsia="ru-RU"/>
+        </w:rPr>
+        <w:t>"/cart"</w:t>
+      </w:r>
+      <w:r>
+        <w:rPr>
+          <w:rFonts w:ascii="Consolas" w:eastAsia="Times New Roman" w:hAnsi="Consolas" w:cs="Consolas"/>
+          <w:color w:val="000000"/>
+          <w:sz w:val="21"/>
+          <w:szCs w:val="21"/>
+          <w:lang w:val="en-US" w:eastAsia="ru-RU"/>
+        </w:rPr>
+        <w:t> </w:t>
+      </w:r>
+      <w:r>
+        <w:rPr>
+          <w:rFonts w:ascii="Consolas" w:eastAsia="Times New Roman" w:hAnsi="Consolas" w:cs="Consolas"/>
+          <w:color w:val="FF0000"/>
+          <w:sz w:val="21"/>
+          <w:szCs w:val="21"/>
+          <w:lang w:val="en-US" w:eastAsia="ru-RU"/>
+        </w:rPr>
+        <w:t>component</w:t>
+      </w:r>
+      <w:r>
+        <w:rPr>
+          <w:rFonts w:ascii="Consolas" w:eastAsia="Times New Roman" w:hAnsi="Consolas" w:cs="Consolas"/>
+          <w:color w:val="000000"/>
+          <w:sz w:val="21"/>
+          <w:szCs w:val="21"/>
+          <w:lang w:val="en-US" w:eastAsia="ru-RU"/>
+        </w:rPr>
+        <w:t>=</w:t>
+      </w:r>
+      <w:r>
+        <w:rPr>
+          <w:rFonts w:ascii="Consolas" w:eastAsia="Times New Roman" w:hAnsi="Consolas" w:cs="Consolas"/>
+          <w:color w:val="0000FF"/>
+          <w:sz w:val="21"/>
+          <w:szCs w:val="21"/>
+          <w:lang w:val="en-US" w:eastAsia="ru-RU"/>
+        </w:rPr>
+        <w:t>{</w:t>
+      </w:r>
+      <w:r>
+        <w:rPr>
+          <w:rFonts w:ascii="Consolas" w:eastAsia="Times New Roman" w:hAnsi="Consolas" w:cs="Consolas"/>
+          <w:color w:val="000000"/>
+          <w:sz w:val="21"/>
+          <w:szCs w:val="21"/>
+          <w:lang w:val="en-US" w:eastAsia="ru-RU"/>
+        </w:rPr>
+        <w:t>Cart</w:t>
+      </w:r>
+      <w:r>
+        <w:rPr>
+          <w:rFonts w:ascii="Consolas" w:eastAsia="Times New Roman" w:hAnsi="Consolas" w:cs="Consolas"/>
+          <w:color w:val="0000FF"/>
+          <w:sz w:val="21"/>
+          <w:szCs w:val="21"/>
+          <w:lang w:val="en-US" w:eastAsia="ru-RU"/>
+        </w:rPr>
+        <w:t>}</w:t>
+      </w:r>
+      <w:r>
+        <w:rPr>
+          <w:rFonts w:ascii="Consolas" w:eastAsia="Times New Roman" w:hAnsi="Consolas" w:cs="Consolas"/>
+          <w:color w:val="800000"/>
+          <w:sz w:val="21"/>
+          <w:szCs w:val="21"/>
+          <w:lang w:val="en-US" w:eastAsia="ru-RU"/>
+        </w:rPr>
+        <w:t>/&gt;</w:t>
+      </w:r>
+    </w:p>
+    <w:p>
+      <w:pPr>
+        <w:shd w:val="clear" w:color="auto" w:fill="FFFFFF"/>
+        <w:spacing w:after="0" w:line="285" w:lineRule="atLeast"/>
+        <w:rPr>
+          <w:rFonts w:ascii="Consolas" w:eastAsia="Times New Roman" w:hAnsi="Consolas" w:cs="Consolas"/>
+          <w:color w:val="800000"/>
+          <w:sz w:val="21"/>
+          <w:szCs w:val="21"/>
+          <w:lang w:val="en-US" w:eastAsia="ru-RU"/>
+        </w:rPr>
+      </w:pPr>
+    </w:p>
+    <w:p>
+      <w:pPr>
+        <w:shd w:val="clear" w:color="auto" w:fill="FFFFFF"/>
+        <w:spacing w:after="0" w:line="285" w:lineRule="atLeast"/>
+        <w:rPr>
+          <w:rFonts w:ascii="Consolas" w:eastAsia="Times New Roman" w:hAnsi="Consolas" w:cs="Consolas"/>
+          <w:color w:val="800000"/>
+          <w:sz w:val="21"/>
+          <w:szCs w:val="21"/>
+          <w:lang w:val="en-US" w:eastAsia="ru-RU"/>
+        </w:rPr>
+      </w:pPr>
+    </w:p>
+    <w:p>
+      <w:pPr>
+        <w:shd w:val="clear" w:color="auto" w:fill="FFFFFF"/>
+        <w:spacing w:after="0" w:line="285" w:lineRule="atLeast"/>
+        <w:rPr>
+          <w:rFonts w:ascii="Consolas" w:eastAsia="Times New Roman" w:hAnsi="Consolas" w:cs="Consolas"/>
+          <w:color w:val="800000"/>
+          <w:sz w:val="44"/>
+          <w:szCs w:val="44"/>
+          <w:lang w:eastAsia="ru-RU"/>
+        </w:rPr>
+      </w:pPr>
+      <w:r>
+        <w:rPr>
+          <w:rFonts w:ascii="Consolas" w:eastAsia="Times New Roman" w:hAnsi="Consolas" w:cs="Consolas"/>
+          <w:color w:val="800000"/>
+          <w:sz w:val="44"/>
+          <w:szCs w:val="44"/>
+          <w:lang w:eastAsia="ru-RU"/>
+        </w:rPr>
+        <w:t>Обратный переход</w:t>
+      </w:r>
+      <w:proofErr w:type="gramStart"/>
+      <w:r>
+        <w:rPr>
+          <w:rFonts w:ascii="Consolas" w:eastAsia="Times New Roman" w:hAnsi="Consolas" w:cs="Consolas"/>
+          <w:color w:val="800000"/>
+          <w:sz w:val="44"/>
+          <w:szCs w:val="44"/>
+          <w:lang w:val="uk-UA" w:eastAsia="ru-RU"/>
+        </w:rPr>
+        <w:t>.</w:t>
+      </w:r>
+      <w:proofErr w:type="spellStart"/>
+      <w:r>
+        <w:rPr>
+          <w:rFonts w:ascii="Consolas" w:eastAsia="Times New Roman" w:hAnsi="Consolas" w:cs="Consolas"/>
+          <w:color w:val="800000"/>
+          <w:sz w:val="44"/>
+          <w:szCs w:val="44"/>
+          <w:lang w:val="uk-UA" w:eastAsia="ru-RU"/>
+        </w:rPr>
+        <w:t>О</w:t>
+      </w:r>
+      <w:proofErr w:type="gramEnd"/>
+      <w:r>
+        <w:rPr>
+          <w:rFonts w:ascii="Consolas" w:eastAsia="Times New Roman" w:hAnsi="Consolas" w:cs="Consolas"/>
+          <w:color w:val="800000"/>
+          <w:sz w:val="44"/>
+          <w:szCs w:val="44"/>
+          <w:lang w:val="uk-UA" w:eastAsia="ru-RU"/>
+        </w:rPr>
+        <w:t>борачиваем</w:t>
+      </w:r>
+      <w:proofErr w:type="spellEnd"/>
+      <w:r>
+        <w:rPr>
+          <w:rFonts w:ascii="Consolas" w:eastAsia="Times New Roman" w:hAnsi="Consolas" w:cs="Consolas"/>
+          <w:color w:val="800000"/>
+          <w:sz w:val="44"/>
+          <w:szCs w:val="44"/>
+          <w:lang w:val="uk-UA" w:eastAsia="ru-RU"/>
+        </w:rPr>
+        <w:t xml:space="preserve"> </w:t>
+      </w:r>
+      <w:r>
+        <w:rPr>
+          <w:rFonts w:ascii="Consolas" w:eastAsia="Times New Roman" w:hAnsi="Consolas" w:cs="Consolas"/>
+          <w:color w:val="800000"/>
+          <w:sz w:val="44"/>
+          <w:szCs w:val="44"/>
+          <w:lang w:val="en-US" w:eastAsia="ru-RU"/>
+        </w:rPr>
+        <w:t>header</w:t>
+      </w:r>
+      <w:r>
+        <w:rPr>
+          <w:rFonts w:ascii="Consolas" w:eastAsia="Times New Roman" w:hAnsi="Consolas" w:cs="Consolas"/>
+          <w:color w:val="800000"/>
+          <w:sz w:val="44"/>
+          <w:szCs w:val="44"/>
+          <w:lang w:eastAsia="ru-RU"/>
+        </w:rPr>
+        <w:t>_</w:t>
+      </w:r>
+      <w:r>
+        <w:rPr>
+          <w:rFonts w:ascii="Consolas" w:eastAsia="Times New Roman" w:hAnsi="Consolas" w:cs="Consolas"/>
+          <w:color w:val="800000"/>
+          <w:sz w:val="44"/>
+          <w:szCs w:val="44"/>
+          <w:lang w:val="en-US" w:eastAsia="ru-RU"/>
+        </w:rPr>
+        <w:t>logo</w:t>
+      </w:r>
+      <w:r>
+        <w:rPr>
+          <w:rFonts w:ascii="Consolas" w:eastAsia="Times New Roman" w:hAnsi="Consolas" w:cs="Consolas"/>
+          <w:color w:val="800000"/>
+          <w:sz w:val="44"/>
+          <w:szCs w:val="44"/>
+          <w:lang w:eastAsia="ru-RU"/>
+        </w:rPr>
+        <w:t xml:space="preserve"> </w:t>
+      </w:r>
+      <w:r>
+        <w:rPr>
+          <w:rFonts w:ascii="Consolas" w:eastAsia="Times New Roman" w:hAnsi="Consolas" w:cs="Consolas"/>
+          <w:color w:val="800000"/>
+          <w:sz w:val="44"/>
+          <w:szCs w:val="44"/>
+          <w:lang w:eastAsia="ru-RU"/>
+        </w:rPr>
+        <w:t xml:space="preserve">компонентой </w:t>
+      </w:r>
+      <w:r>
+        <w:rPr>
+          <w:rFonts w:ascii="Consolas" w:eastAsia="Times New Roman" w:hAnsi="Consolas" w:cs="Consolas"/>
+          <w:color w:val="800000"/>
+          <w:sz w:val="44"/>
+          <w:szCs w:val="44"/>
+          <w:lang w:val="en-US" w:eastAsia="ru-RU"/>
+        </w:rPr>
+        <w:t>Link</w:t>
+      </w:r>
+      <w:r>
+        <w:rPr>
+          <w:rFonts w:ascii="Consolas" w:eastAsia="Times New Roman" w:hAnsi="Consolas" w:cs="Consolas"/>
+          <w:color w:val="800000"/>
+          <w:sz w:val="44"/>
+          <w:szCs w:val="44"/>
+          <w:lang w:eastAsia="ru-RU"/>
+        </w:rPr>
+        <w:t>:</w:t>
+      </w:r>
+    </w:p>
+    <w:p>
+      <w:pPr>
+        <w:shd w:val="clear" w:color="auto" w:fill="FFFFFF"/>
+        <w:spacing w:after="0" w:line="285" w:lineRule="atLeast"/>
+        <w:rPr>
+          <w:rFonts w:ascii="Consolas" w:eastAsia="Times New Roman" w:hAnsi="Consolas" w:cs="Consolas"/>
+          <w:color w:val="800000"/>
+          <w:sz w:val="44"/>
+          <w:szCs w:val="44"/>
+          <w:lang w:eastAsia="ru-RU"/>
+        </w:rPr>
+      </w:pPr>
+    </w:p>
+    <w:p>
+      <w:pPr>
+        <w:shd w:val="clear" w:color="auto" w:fill="FFFFFF"/>
+        <w:spacing w:after="0" w:line="285" w:lineRule="atLeast"/>
+        <w:rPr>
+          <w:rFonts w:ascii="Consolas" w:eastAsia="Times New Roman" w:hAnsi="Consolas" w:cs="Consolas"/>
+          <w:color w:val="000000"/>
+          <w:sz w:val="21"/>
+          <w:szCs w:val="21"/>
+          <w:lang w:val="en-US" w:eastAsia="ru-RU"/>
+        </w:rPr>
+      </w:pPr>
+      <w:r>
+        <w:rPr>
+          <w:rFonts w:ascii="Consolas" w:eastAsia="Times New Roman" w:hAnsi="Consolas" w:cs="Consolas"/>
+          <w:color w:val="000000"/>
+          <w:sz w:val="21"/>
+          <w:szCs w:val="21"/>
+          <w:lang w:val="en-US" w:eastAsia="ru-RU"/>
+        </w:rPr>
+        <w:t> </w:t>
+      </w:r>
+      <w:r>
+        <w:rPr>
+          <w:rFonts w:ascii="Consolas" w:eastAsia="Times New Roman" w:hAnsi="Consolas" w:cs="Consolas"/>
+          <w:color w:val="800000"/>
+          <w:sz w:val="21"/>
+          <w:szCs w:val="21"/>
+          <w:lang w:val="en-US" w:eastAsia="ru-RU"/>
+        </w:rPr>
+        <w:t>&lt;Link</w:t>
+      </w:r>
+      <w:r>
+        <w:rPr>
+          <w:rFonts w:ascii="Consolas" w:eastAsia="Times New Roman" w:hAnsi="Consolas" w:cs="Consolas"/>
+          <w:color w:val="000000"/>
+          <w:sz w:val="21"/>
+          <w:szCs w:val="21"/>
+          <w:lang w:val="en-US" w:eastAsia="ru-RU"/>
+        </w:rPr>
+        <w:t> </w:t>
+      </w:r>
+      <w:r>
+        <w:rPr>
+          <w:rFonts w:ascii="Consolas" w:eastAsia="Times New Roman" w:hAnsi="Consolas" w:cs="Consolas"/>
+          <w:color w:val="FF0000"/>
+          <w:sz w:val="21"/>
+          <w:szCs w:val="21"/>
+          <w:lang w:val="en-US" w:eastAsia="ru-RU"/>
+        </w:rPr>
+        <w:t>to</w:t>
+      </w:r>
+      <w:r>
+        <w:rPr>
+          <w:rFonts w:ascii="Consolas" w:eastAsia="Times New Roman" w:hAnsi="Consolas" w:cs="Consolas"/>
+          <w:color w:val="000000"/>
+          <w:sz w:val="21"/>
+          <w:szCs w:val="21"/>
+          <w:lang w:val="en-US" w:eastAsia="ru-RU"/>
+        </w:rPr>
+        <w:t>=</w:t>
+      </w:r>
+      <w:r>
+        <w:rPr>
+          <w:rFonts w:ascii="Consolas" w:eastAsia="Times New Roman" w:hAnsi="Consolas" w:cs="Consolas"/>
+          <w:color w:val="A31515"/>
+          <w:sz w:val="21"/>
+          <w:szCs w:val="21"/>
+          <w:lang w:val="en-US" w:eastAsia="ru-RU"/>
+        </w:rPr>
+        <w:t>"/"</w:t>
+      </w:r>
+      <w:r>
+        <w:rPr>
+          <w:rFonts w:ascii="Consolas" w:eastAsia="Times New Roman" w:hAnsi="Consolas" w:cs="Consolas"/>
+          <w:color w:val="800000"/>
+          <w:sz w:val="21"/>
+          <w:szCs w:val="21"/>
+          <w:lang w:val="en-US" w:eastAsia="ru-RU"/>
+        </w:rPr>
+        <w:t>&gt;</w:t>
+      </w:r>
+    </w:p>
+    <w:p>
+      <w:pPr>
+        <w:shd w:val="clear" w:color="auto" w:fill="FFFFFF"/>
+        <w:spacing w:after="0" w:line="285" w:lineRule="atLeast"/>
+        <w:rPr>
+          <w:rFonts w:ascii="Consolas" w:eastAsia="Times New Roman" w:hAnsi="Consolas" w:cs="Consolas"/>
+          <w:color w:val="000000"/>
+          <w:sz w:val="21"/>
+          <w:szCs w:val="21"/>
+          <w:lang w:val="en-US" w:eastAsia="ru-RU"/>
+        </w:rPr>
+      </w:pPr>
+      <w:r>
+        <w:rPr>
+          <w:rFonts w:ascii="Consolas" w:eastAsia="Times New Roman" w:hAnsi="Consolas" w:cs="Consolas"/>
+          <w:color w:val="000000"/>
+          <w:sz w:val="21"/>
+          <w:szCs w:val="21"/>
+          <w:lang w:val="en-US" w:eastAsia="ru-RU"/>
+        </w:rPr>
+        <w:t>  </w:t>
+      </w:r>
+      <w:r>
+        <w:rPr>
+          <w:rFonts w:ascii="Consolas" w:eastAsia="Times New Roman" w:hAnsi="Consolas" w:cs="Consolas"/>
+          <w:color w:val="800000"/>
+          <w:sz w:val="21"/>
+          <w:szCs w:val="21"/>
+          <w:lang w:val="en-US" w:eastAsia="ru-RU"/>
+        </w:rPr>
+        <w:t>&lt;div</w:t>
+      </w:r>
+      <w:r>
+        <w:rPr>
+          <w:rFonts w:ascii="Consolas" w:eastAsia="Times New Roman" w:hAnsi="Consolas" w:cs="Consolas"/>
+          <w:color w:val="000000"/>
+          <w:sz w:val="21"/>
+          <w:szCs w:val="21"/>
+          <w:lang w:val="en-US" w:eastAsia="ru-RU"/>
+        </w:rPr>
+        <w:t> </w:t>
+      </w:r>
+      <w:r>
+        <w:rPr>
+          <w:rFonts w:ascii="Consolas" w:eastAsia="Times New Roman" w:hAnsi="Consolas" w:cs="Consolas"/>
+          <w:color w:val="FF0000"/>
+          <w:sz w:val="21"/>
+          <w:szCs w:val="21"/>
+          <w:lang w:val="en-US" w:eastAsia="ru-RU"/>
+        </w:rPr>
+        <w:t>className</w:t>
+      </w:r>
+      <w:r>
+        <w:rPr>
+          <w:rFonts w:ascii="Consolas" w:eastAsia="Times New Roman" w:hAnsi="Consolas" w:cs="Consolas"/>
+          <w:color w:val="000000"/>
+          <w:sz w:val="21"/>
+          <w:szCs w:val="21"/>
+          <w:lang w:val="en-US" w:eastAsia="ru-RU"/>
+        </w:rPr>
+        <w:t>=</w:t>
+      </w:r>
+      <w:r>
+        <w:rPr>
+          <w:rFonts w:ascii="Consolas" w:eastAsia="Times New Roman" w:hAnsi="Consolas" w:cs="Consolas"/>
+          <w:color w:val="A31515"/>
+          <w:sz w:val="21"/>
+          <w:szCs w:val="21"/>
+          <w:lang w:val="en-US" w:eastAsia="ru-RU"/>
+        </w:rPr>
+        <w:t>"header__logo"</w:t>
+      </w:r>
+      <w:r>
+        <w:rPr>
+          <w:rFonts w:ascii="Consolas" w:eastAsia="Times New Roman" w:hAnsi="Consolas" w:cs="Consolas"/>
+          <w:color w:val="800000"/>
+          <w:sz w:val="21"/>
+          <w:szCs w:val="21"/>
+          <w:lang w:val="en-US" w:eastAsia="ru-RU"/>
+        </w:rPr>
+        <w:t>&gt;</w:t>
+      </w:r>
+    </w:p>
+    <w:p>
+      <w:pPr>
+        <w:shd w:val="clear" w:color="auto" w:fill="FFFFFF"/>
+        <w:spacing w:after="0" w:line="285" w:lineRule="atLeast"/>
+        <w:rPr>
+          <w:rFonts w:ascii="Consolas" w:eastAsia="Times New Roman" w:hAnsi="Consolas" w:cs="Consolas"/>
+          <w:color w:val="000000"/>
+          <w:sz w:val="21"/>
+          <w:szCs w:val="21"/>
+          <w:lang w:val="en-US" w:eastAsia="ru-RU"/>
+        </w:rPr>
+      </w:pPr>
+      <w:r>
+        <w:rPr>
+          <w:rFonts w:ascii="Consolas" w:eastAsia="Times New Roman" w:hAnsi="Consolas" w:cs="Consolas"/>
+          <w:color w:val="000000"/>
+          <w:sz w:val="21"/>
+          <w:szCs w:val="21"/>
+          <w:lang w:val="en-US" w:eastAsia="ru-RU"/>
+        </w:rPr>
+        <w:t>    </w:t>
+      </w:r>
+      <w:r>
+        <w:rPr>
+          <w:rFonts w:ascii="Consolas" w:eastAsia="Times New Roman" w:hAnsi="Consolas" w:cs="Consolas"/>
+          <w:color w:val="800000"/>
+          <w:sz w:val="21"/>
+          <w:szCs w:val="21"/>
+          <w:lang w:val="en-US" w:eastAsia="ru-RU"/>
+        </w:rPr>
+        <w:t>&lt;img</w:t>
+      </w:r>
+      <w:r>
+        <w:rPr>
+          <w:rFonts w:ascii="Consolas" w:eastAsia="Times New Roman" w:hAnsi="Consolas" w:cs="Consolas"/>
+          <w:color w:val="000000"/>
+          <w:sz w:val="21"/>
+          <w:szCs w:val="21"/>
+          <w:lang w:val="en-US" w:eastAsia="ru-RU"/>
+        </w:rPr>
+        <w:t> </w:t>
+      </w:r>
+      <w:r>
+        <w:rPr>
+          <w:rFonts w:ascii="Consolas" w:eastAsia="Times New Roman" w:hAnsi="Consolas" w:cs="Consolas"/>
+          <w:color w:val="FF0000"/>
+          <w:sz w:val="21"/>
+          <w:szCs w:val="21"/>
+          <w:lang w:val="en-US" w:eastAsia="ru-RU"/>
+        </w:rPr>
+        <w:t>width</w:t>
+      </w:r>
+      <w:r>
+        <w:rPr>
+          <w:rFonts w:ascii="Consolas" w:eastAsia="Times New Roman" w:hAnsi="Consolas" w:cs="Consolas"/>
+          <w:color w:val="000000"/>
+          <w:sz w:val="21"/>
+          <w:szCs w:val="21"/>
+          <w:lang w:val="en-US" w:eastAsia="ru-RU"/>
+        </w:rPr>
+        <w:t>=</w:t>
+      </w:r>
+      <w:r>
+        <w:rPr>
+          <w:rFonts w:ascii="Consolas" w:eastAsia="Times New Roman" w:hAnsi="Consolas" w:cs="Consolas"/>
+          <w:color w:val="A31515"/>
+          <w:sz w:val="21"/>
+          <w:szCs w:val="21"/>
+          <w:lang w:val="en-US" w:eastAsia="ru-RU"/>
+        </w:rPr>
+        <w:t>"38"</w:t>
+      </w:r>
+      <w:r>
+        <w:rPr>
+          <w:rFonts w:ascii="Consolas" w:eastAsia="Times New Roman" w:hAnsi="Consolas" w:cs="Consolas"/>
+          <w:color w:val="000000"/>
+          <w:sz w:val="21"/>
+          <w:szCs w:val="21"/>
+          <w:lang w:val="en-US" w:eastAsia="ru-RU"/>
+        </w:rPr>
+        <w:t> </w:t>
+      </w:r>
+      <w:r>
+        <w:rPr>
+          <w:rFonts w:ascii="Consolas" w:eastAsia="Times New Roman" w:hAnsi="Consolas" w:cs="Consolas"/>
+          <w:color w:val="FF0000"/>
+          <w:sz w:val="21"/>
+          <w:szCs w:val="21"/>
+          <w:lang w:val="en-US" w:eastAsia="ru-RU"/>
+        </w:rPr>
+        <w:t>src</w:t>
+      </w:r>
+      <w:r>
+        <w:rPr>
+          <w:rFonts w:ascii="Consolas" w:eastAsia="Times New Roman" w:hAnsi="Consolas" w:cs="Consolas"/>
+          <w:color w:val="000000"/>
+          <w:sz w:val="21"/>
+          <w:szCs w:val="21"/>
+          <w:lang w:val="en-US" w:eastAsia="ru-RU"/>
+        </w:rPr>
+        <w:t>=</w:t>
+      </w:r>
+      <w:r>
+        <w:rPr>
+          <w:rFonts w:ascii="Consolas" w:eastAsia="Times New Roman" w:hAnsi="Consolas" w:cs="Consolas"/>
+          <w:color w:val="0000FF"/>
+          <w:sz w:val="21"/>
+          <w:szCs w:val="21"/>
+          <w:lang w:val="en-US" w:eastAsia="ru-RU"/>
+        </w:rPr>
+        <w:t>{</w:t>
+      </w:r>
+      <w:r>
+        <w:rPr>
+          <w:rFonts w:ascii="Consolas" w:eastAsia="Times New Roman" w:hAnsi="Consolas" w:cs="Consolas"/>
+          <w:color w:val="000000"/>
+          <w:sz w:val="21"/>
+          <w:szCs w:val="21"/>
+          <w:lang w:val="en-US" w:eastAsia="ru-RU"/>
+        </w:rPr>
+        <w:t>logoSvg</w:t>
+      </w:r>
+      <w:r>
+        <w:rPr>
+          <w:rFonts w:ascii="Consolas" w:eastAsia="Times New Roman" w:hAnsi="Consolas" w:cs="Consolas"/>
+          <w:color w:val="0000FF"/>
+          <w:sz w:val="21"/>
+          <w:szCs w:val="21"/>
+          <w:lang w:val="en-US" w:eastAsia="ru-RU"/>
+        </w:rPr>
+        <w:t>}</w:t>
+      </w:r>
+      <w:r>
+        <w:rPr>
+          <w:rFonts w:ascii="Consolas" w:eastAsia="Times New Roman" w:hAnsi="Consolas" w:cs="Consolas"/>
+          <w:color w:val="000000"/>
+          <w:sz w:val="21"/>
+          <w:szCs w:val="21"/>
+          <w:lang w:val="en-US" w:eastAsia="ru-RU"/>
+        </w:rPr>
+        <w:t> </w:t>
+      </w:r>
+      <w:r>
+        <w:rPr>
+          <w:rFonts w:ascii="Consolas" w:eastAsia="Times New Roman" w:hAnsi="Consolas" w:cs="Consolas"/>
+          <w:color w:val="FF0000"/>
+          <w:sz w:val="21"/>
+          <w:szCs w:val="21"/>
+          <w:lang w:val="en-US" w:eastAsia="ru-RU"/>
+        </w:rPr>
+        <w:t>alt</w:t>
+      </w:r>
+      <w:r>
+        <w:rPr>
+          <w:rFonts w:ascii="Consolas" w:eastAsia="Times New Roman" w:hAnsi="Consolas" w:cs="Consolas"/>
+          <w:color w:val="000000"/>
+          <w:sz w:val="21"/>
+          <w:szCs w:val="21"/>
+          <w:lang w:val="en-US" w:eastAsia="ru-RU"/>
+        </w:rPr>
+        <w:t>=</w:t>
+      </w:r>
+      <w:r>
+        <w:rPr>
+          <w:rFonts w:ascii="Consolas" w:eastAsia="Times New Roman" w:hAnsi="Consolas" w:cs="Consolas"/>
+          <w:color w:val="A31515"/>
+          <w:sz w:val="21"/>
+          <w:szCs w:val="21"/>
+          <w:lang w:val="en-US" w:eastAsia="ru-RU"/>
+        </w:rPr>
+        <w:t>"Pizza logo"</w:t>
+      </w:r>
+      <w:r>
+        <w:rPr>
+          <w:rFonts w:ascii="Consolas" w:eastAsia="Times New Roman" w:hAnsi="Consolas" w:cs="Consolas"/>
+          <w:color w:val="000000"/>
+          <w:sz w:val="21"/>
+          <w:szCs w:val="21"/>
+          <w:lang w:val="en-US" w:eastAsia="ru-RU"/>
+        </w:rPr>
+        <w:t> </w:t>
+      </w:r>
+      <w:r>
+        <w:rPr>
+          <w:rFonts w:ascii="Consolas" w:eastAsia="Times New Roman" w:hAnsi="Consolas" w:cs="Consolas"/>
+          <w:color w:val="800000"/>
+          <w:sz w:val="21"/>
+          <w:szCs w:val="21"/>
+          <w:lang w:val="en-US" w:eastAsia="ru-RU"/>
+        </w:rPr>
+        <w:t>/&gt;</w:t>
+      </w:r>
+    </w:p>
+    <w:p>
+      <w:pPr>
+        <w:shd w:val="clear" w:color="auto" w:fill="FFFFFF"/>
+        <w:spacing w:after="0" w:line="285" w:lineRule="atLeast"/>
+        <w:rPr>
+          <w:rFonts w:ascii="Consolas" w:eastAsia="Times New Roman" w:hAnsi="Consolas" w:cs="Consolas"/>
+          <w:color w:val="000000"/>
+          <w:sz w:val="21"/>
+          <w:szCs w:val="21"/>
+          <w:lang w:val="en-US" w:eastAsia="ru-RU"/>
+        </w:rPr>
+      </w:pPr>
+      <w:r>
+        <w:rPr>
+          <w:rFonts w:ascii="Consolas" w:eastAsia="Times New Roman" w:hAnsi="Consolas" w:cs="Consolas"/>
+          <w:color w:val="000000"/>
+          <w:sz w:val="21"/>
+          <w:szCs w:val="21"/>
+          <w:lang w:val="en-US" w:eastAsia="ru-RU"/>
+        </w:rPr>
+        <w:t>    </w:t>
+      </w:r>
+      <w:r>
+        <w:rPr>
+          <w:rFonts w:ascii="Consolas" w:eastAsia="Times New Roman" w:hAnsi="Consolas" w:cs="Consolas"/>
+          <w:color w:val="800000"/>
+          <w:sz w:val="21"/>
+          <w:szCs w:val="21"/>
+          <w:lang w:val="en-US" w:eastAsia="ru-RU"/>
+        </w:rPr>
+        <w:t>&lt;div&gt;</w:t>
+      </w:r>
+    </w:p>
+    <w:p>
+      <w:pPr>
+        <w:shd w:val="clear" w:color="auto" w:fill="FFFFFF"/>
+        <w:spacing w:after="0" w:line="285" w:lineRule="atLeast"/>
+        <w:rPr>
+          <w:rFonts w:ascii="Consolas" w:eastAsia="Times New Roman" w:hAnsi="Consolas" w:cs="Consolas"/>
+          <w:color w:val="000000"/>
+          <w:sz w:val="21"/>
+          <w:szCs w:val="21"/>
+          <w:lang w:val="en-US" w:eastAsia="ru-RU"/>
+        </w:rPr>
+      </w:pPr>
+      <w:r>
+        <w:rPr>
+          <w:rFonts w:ascii="Consolas" w:eastAsia="Times New Roman" w:hAnsi="Consolas" w:cs="Consolas"/>
+          <w:color w:val="000000"/>
+          <w:sz w:val="21"/>
+          <w:szCs w:val="21"/>
+          <w:lang w:val="en-US" w:eastAsia="ru-RU"/>
+        </w:rPr>
+        <w:t>      </w:t>
+      </w:r>
+      <w:r>
+        <w:rPr>
+          <w:rFonts w:ascii="Consolas" w:eastAsia="Times New Roman" w:hAnsi="Consolas" w:cs="Consolas"/>
+          <w:color w:val="800000"/>
+          <w:sz w:val="21"/>
+          <w:szCs w:val="21"/>
+          <w:lang w:val="en-US" w:eastAsia="ru-RU"/>
+        </w:rPr>
+        <w:t>&lt;h1&gt;</w:t>
+      </w:r>
+      <w:r>
+        <w:rPr>
+          <w:rFonts w:ascii="Consolas" w:eastAsia="Times New Roman" w:hAnsi="Consolas" w:cs="Consolas"/>
+          <w:color w:val="000000"/>
+          <w:sz w:val="21"/>
+          <w:szCs w:val="21"/>
+          <w:lang w:val="en-US" w:eastAsia="ru-RU"/>
+        </w:rPr>
+        <w:t>React Pizza</w:t>
+      </w:r>
+      <w:r>
+        <w:rPr>
+          <w:rFonts w:ascii="Consolas" w:eastAsia="Times New Roman" w:hAnsi="Consolas" w:cs="Consolas"/>
+          <w:color w:val="800000"/>
+          <w:sz w:val="21"/>
+          <w:szCs w:val="21"/>
+          <w:lang w:val="en-US" w:eastAsia="ru-RU"/>
+        </w:rPr>
+        <w:t>&lt;/h1&gt;</w:t>
+      </w:r>
+    </w:p>
+    <w:p>
+      <w:pPr>
+        <w:shd w:val="clear" w:color="auto" w:fill="FFFFFF"/>
+        <w:spacing w:after="0" w:line="285" w:lineRule="atLeast"/>
+        <w:rPr>
+          <w:rFonts w:ascii="Consolas" w:eastAsia="Times New Roman" w:hAnsi="Consolas" w:cs="Consolas"/>
+          <w:color w:val="000000"/>
+          <w:sz w:val="21"/>
+          <w:szCs w:val="21"/>
+          <w:lang w:eastAsia="ru-RU"/>
+        </w:rPr>
+      </w:pPr>
+      <w:r>
+        <w:rPr>
+          <w:rFonts w:ascii="Consolas" w:eastAsia="Times New Roman" w:hAnsi="Consolas" w:cs="Consolas"/>
+          <w:color w:val="000000"/>
+          <w:sz w:val="21"/>
+          <w:szCs w:val="21"/>
+          <w:lang w:val="en-US" w:eastAsia="ru-RU"/>
+        </w:rPr>
+        <w:t>      </w:t>
+      </w:r>
+      <w:r>
+        <w:rPr>
+          <w:rFonts w:ascii="Consolas" w:eastAsia="Times New Roman" w:hAnsi="Consolas" w:cs="Consolas"/>
+          <w:color w:val="800000"/>
+          <w:sz w:val="21"/>
+          <w:szCs w:val="21"/>
+          <w:lang w:eastAsia="ru-RU"/>
+        </w:rPr>
+        <w:t>&lt;p&gt;</w:t>
+      </w:r>
+      <w:r>
+        <w:rPr>
+          <w:rFonts w:ascii="Consolas" w:eastAsia="Times New Roman" w:hAnsi="Consolas" w:cs="Consolas"/>
+          <w:color w:val="000000"/>
+          <w:sz w:val="21"/>
+          <w:szCs w:val="21"/>
+          <w:lang w:eastAsia="ru-RU"/>
+        </w:rPr>
+        <w:t>самая вкусная пицца во вселенной</w:t>
+      </w:r>
+      <w:r>
+        <w:rPr>
+          <w:rFonts w:ascii="Consolas" w:eastAsia="Times New Roman" w:hAnsi="Consolas" w:cs="Consolas"/>
+          <w:color w:val="800000"/>
+          <w:sz w:val="21"/>
+          <w:szCs w:val="21"/>
+          <w:lang w:eastAsia="ru-RU"/>
+        </w:rPr>
+        <w:t>&lt;/p&gt;</w:t>
+      </w:r>
+    </w:p>
+    <w:p>
+      <w:pPr>
+        <w:shd w:val="clear" w:color="auto" w:fill="FFFFFF"/>
+        <w:spacing w:after="0" w:line="285" w:lineRule="atLeast"/>
+        <w:rPr>
+          <w:rFonts w:ascii="Consolas" w:eastAsia="Times New Roman" w:hAnsi="Consolas" w:cs="Consolas"/>
+          <w:color w:val="000000"/>
+          <w:sz w:val="21"/>
+          <w:szCs w:val="21"/>
+          <w:lang w:eastAsia="ru-RU"/>
+        </w:rPr>
+      </w:pPr>
+      <w:r>
+        <w:rPr>
+          <w:rFonts w:ascii="Consolas" w:eastAsia="Times New Roman" w:hAnsi="Consolas" w:cs="Consolas"/>
+          <w:color w:val="000000"/>
+          <w:sz w:val="21"/>
+          <w:szCs w:val="21"/>
+          <w:lang w:eastAsia="ru-RU"/>
+        </w:rPr>
+        <w:t>    </w:t>
+      </w:r>
+      <w:r>
+        <w:rPr>
+          <w:rFonts w:ascii="Consolas" w:eastAsia="Times New Roman" w:hAnsi="Consolas" w:cs="Consolas"/>
+          <w:color w:val="800000"/>
+          <w:sz w:val="21"/>
+          <w:szCs w:val="21"/>
+          <w:lang w:eastAsia="ru-RU"/>
+        </w:rPr>
+        <w:t>&lt;/</w:t>
+      </w:r>
+      <w:proofErr w:type="spellStart"/>
+      <w:r>
+        <w:rPr>
+          <w:rFonts w:ascii="Consolas" w:eastAsia="Times New Roman" w:hAnsi="Consolas" w:cs="Consolas"/>
+          <w:color w:val="800000"/>
+          <w:sz w:val="21"/>
+          <w:szCs w:val="21"/>
+          <w:lang w:eastAsia="ru-RU"/>
+        </w:rPr>
+        <w:t>div</w:t>
+      </w:r>
+      <w:proofErr w:type="spellEnd"/>
+      <w:r>
+        <w:rPr>
+          <w:rFonts w:ascii="Consolas" w:eastAsia="Times New Roman" w:hAnsi="Consolas" w:cs="Consolas"/>
+          <w:color w:val="800000"/>
+          <w:sz w:val="21"/>
+          <w:szCs w:val="21"/>
+          <w:lang w:eastAsia="ru-RU"/>
+        </w:rPr>
+        <w:t>&gt;</w:t>
+      </w:r>
+    </w:p>
+    <w:p>
+      <w:pPr>
+        <w:shd w:val="clear" w:color="auto" w:fill="FFFFFF"/>
+        <w:spacing w:after="0" w:line="285" w:lineRule="atLeast"/>
+        <w:rPr>
+          <w:rFonts w:ascii="Consolas" w:eastAsia="Times New Roman" w:hAnsi="Consolas" w:cs="Consolas"/>
+          <w:color w:val="000000"/>
+          <w:sz w:val="21"/>
+          <w:szCs w:val="21"/>
+          <w:lang w:eastAsia="ru-RU"/>
+        </w:rPr>
+      </w:pPr>
+      <w:r>
+        <w:rPr>
+          <w:rFonts w:ascii="Consolas" w:eastAsia="Times New Roman" w:hAnsi="Consolas" w:cs="Consolas"/>
+          <w:color w:val="000000"/>
+          <w:sz w:val="21"/>
+          <w:szCs w:val="21"/>
+          <w:lang w:eastAsia="ru-RU"/>
+        </w:rPr>
+        <w:t>  </w:t>
+      </w:r>
+      <w:r>
+        <w:rPr>
+          <w:rFonts w:ascii="Consolas" w:eastAsia="Times New Roman" w:hAnsi="Consolas" w:cs="Consolas"/>
+          <w:color w:val="800000"/>
+          <w:sz w:val="21"/>
+          <w:szCs w:val="21"/>
+          <w:lang w:eastAsia="ru-RU"/>
+        </w:rPr>
+        <w:t>&lt;/</w:t>
+      </w:r>
+      <w:proofErr w:type="spellStart"/>
+      <w:r>
+        <w:rPr>
+          <w:rFonts w:ascii="Consolas" w:eastAsia="Times New Roman" w:hAnsi="Consolas" w:cs="Consolas"/>
+          <w:color w:val="800000"/>
+          <w:sz w:val="21"/>
+          <w:szCs w:val="21"/>
+          <w:lang w:eastAsia="ru-RU"/>
+        </w:rPr>
+        <w:t>div</w:t>
+      </w:r>
+      <w:proofErr w:type="spellEnd"/>
+      <w:r>
+        <w:rPr>
+          <w:rFonts w:ascii="Consolas" w:eastAsia="Times New Roman" w:hAnsi="Consolas" w:cs="Consolas"/>
+          <w:color w:val="800000"/>
+          <w:sz w:val="21"/>
+          <w:szCs w:val="21"/>
+          <w:lang w:eastAsia="ru-RU"/>
+        </w:rPr>
+        <w:t>&gt;</w:t>
+      </w:r>
+    </w:p>
+    <w:p>
+      <w:pPr>
+        <w:shd w:val="clear" w:color="auto" w:fill="FFFFFF"/>
+        <w:spacing w:after="0" w:line="285" w:lineRule="atLeast"/>
+        <w:rPr>
+          <w:rFonts w:ascii="Consolas" w:eastAsia="Times New Roman" w:hAnsi="Consolas" w:cs="Consolas"/>
+          <w:color w:val="000000"/>
+          <w:sz w:val="21"/>
+          <w:szCs w:val="21"/>
+          <w:lang w:eastAsia="ru-RU"/>
+        </w:rPr>
+      </w:pPr>
+      <w:r>
+        <w:rPr>
+          <w:rFonts w:ascii="Consolas" w:eastAsia="Times New Roman" w:hAnsi="Consolas" w:cs="Consolas"/>
+          <w:color w:val="000000"/>
+          <w:sz w:val="21"/>
+          <w:szCs w:val="21"/>
+          <w:lang w:eastAsia="ru-RU"/>
+        </w:rPr>
+        <w:t>  </w:t>
+      </w:r>
+      <w:r>
+        <w:rPr>
+          <w:rFonts w:ascii="Consolas" w:eastAsia="Times New Roman" w:hAnsi="Consolas" w:cs="Consolas"/>
+          <w:color w:val="800000"/>
+          <w:sz w:val="21"/>
+          <w:szCs w:val="21"/>
+          <w:lang w:eastAsia="ru-RU"/>
+        </w:rPr>
+        <w:t>&lt;/</w:t>
+      </w:r>
+      <w:proofErr w:type="spellStart"/>
+      <w:r>
+        <w:rPr>
+          <w:rFonts w:ascii="Consolas" w:eastAsia="Times New Roman" w:hAnsi="Consolas" w:cs="Consolas"/>
+          <w:color w:val="800000"/>
+          <w:sz w:val="21"/>
+          <w:szCs w:val="21"/>
+          <w:lang w:eastAsia="ru-RU"/>
+        </w:rPr>
+        <w:t>Link</w:t>
+      </w:r>
+      <w:proofErr w:type="spellEnd"/>
+      <w:r>
+        <w:rPr>
+          <w:rFonts w:ascii="Consolas" w:eastAsia="Times New Roman" w:hAnsi="Consolas" w:cs="Consolas"/>
+          <w:color w:val="800000"/>
+          <w:sz w:val="21"/>
+          <w:szCs w:val="21"/>
+          <w:lang w:eastAsia="ru-RU"/>
+        </w:rPr>
+        <w:t>&gt;</w:t>
+      </w:r>
+    </w:p>
+    <w:p>
+      <w:pPr>
+        <w:shd w:val="clear" w:color="auto" w:fill="FFFFFF"/>
+        <w:spacing w:after="0" w:line="285" w:lineRule="atLeast"/>
+        <w:rPr>
+          <w:rFonts w:ascii="Consolas" w:eastAsia="Times New Roman" w:hAnsi="Consolas" w:cs="Consolas"/>
+          <w:color w:val="800000"/>
+          <w:sz w:val="44"/>
+          <w:szCs w:val="44"/>
+          <w:lang w:eastAsia="ru-RU"/>
+        </w:rPr>
+      </w:pPr>
       <w:bookmarkStart w:id="0" w:name="_GoBack"/>
       <w:bookmarkEnd w:id="0"/>
+    </w:p>
+    <w:p>
+      <w:pPr>
+        <w:shd w:val="clear" w:color="auto" w:fill="FFFFFF"/>
+        <w:spacing w:after="0" w:line="285" w:lineRule="atLeast"/>
+        <w:rPr>
+          <w:rFonts w:ascii="Consolas" w:eastAsia="Times New Roman" w:hAnsi="Consolas" w:cs="Consolas"/>
+          <w:color w:val="800000"/>
+          <w:sz w:val="21"/>
+          <w:szCs w:val="21"/>
+          <w:lang w:eastAsia="ru-RU"/>
+        </w:rPr>
+      </w:pPr>
+    </w:p>
+    <w:p>
+      <w:pPr>
+        <w:shd w:val="clear" w:color="auto" w:fill="FFFFFF"/>
+        <w:spacing w:after="0" w:line="285" w:lineRule="atLeast"/>
+        <w:rPr>
+          <w:rFonts w:ascii="Consolas" w:eastAsia="Times New Roman" w:hAnsi="Consolas" w:cs="Consolas"/>
+          <w:color w:val="000000"/>
+          <w:sz w:val="21"/>
+          <w:szCs w:val="21"/>
+          <w:lang w:eastAsia="ru-RU"/>
+        </w:rPr>
+      </w:pPr>
+    </w:p>
+    <w:p>
+      <w:pPr>
+        <w:shd w:val="clear" w:color="auto" w:fill="FFFFFF"/>
+        <w:spacing w:after="0" w:line="285" w:lineRule="atLeast"/>
+        <w:rPr>
+          <w:rFonts w:ascii="Consolas" w:eastAsia="Times New Roman" w:hAnsi="Consolas" w:cs="Consolas"/>
+          <w:color w:val="000000"/>
+          <w:sz w:val="44"/>
+          <w:szCs w:val="44"/>
+          <w:lang w:eastAsia="ru-RU"/>
+        </w:rPr>
+      </w:pPr>
+    </w:p>
+    <w:p>
+      <w:pPr>
+        <w:shd w:val="clear" w:color="auto" w:fill="FFFFFF"/>
+        <w:spacing w:after="0" w:line="285" w:lineRule="atLeast"/>
+        <w:rPr>
+          <w:rFonts w:ascii="Consolas" w:eastAsia="Times New Roman" w:hAnsi="Consolas" w:cs="Consolas"/>
+          <w:color w:val="000000"/>
+          <w:sz w:val="44"/>
+          <w:szCs w:val="44"/>
+          <w:lang w:eastAsia="ru-RU"/>
+        </w:rPr>
+      </w:pPr>
+    </w:p>
+    <w:p>
+      <w:pPr>
+        <w:shd w:val="clear" w:color="auto" w:fill="FFFFFF"/>
+        <w:spacing w:after="0" w:line="285" w:lineRule="atLeast"/>
+        <w:rPr>
+          <w:rFonts w:ascii="Consolas" w:eastAsia="Times New Roman" w:hAnsi="Consolas" w:cs="Consolas"/>
+          <w:color w:val="000000"/>
+          <w:sz w:val="44"/>
+          <w:szCs w:val="44"/>
+          <w:lang w:eastAsia="ru-RU"/>
+        </w:rPr>
+      </w:pPr>
     </w:p>
     <w:p>
       <w:pPr>

</xml_diff>